<commit_message>
Added Fspar-Liq matching capabilities
</commit_message>
<xml_diff>
--- a/docs/img/Cheat_Sheet_Clinoyroxene_Ticks.docx
+++ b/docs/img/Cheat_Sheet_Clinoyroxene_Ticks.docx
@@ -2721,13 +2721,27 @@
             </w:r>
             <w:proofErr w:type="spellEnd"/>
             <w:r>
-              <w:t xml:space="preserve"> et al. (</w:t>
+              <w:t xml:space="preserve"> et al. (202</w:t>
+            </w:r>
+            <w:r>
+              <w:t>0</w:t>
+            </w:r>
+            <w:r>
+              <w:t>)</w:t>
+            </w:r>
+          </w:p>
+          <w:p>
+            <w:r>
+              <w:t>*</w:t>
             </w:r>
             <w:proofErr w:type="gramStart"/>
             <w:r>
-              <w:t>2021)*</w:t>
+              <w:t>our</w:t>
             </w:r>
             <w:proofErr w:type="gramEnd"/>
+            <w:r>
+              <w:t xml:space="preserve"> adaptations</w:t>
+            </w:r>
           </w:p>
         </w:tc>
         <w:tc>
@@ -2876,7 +2890,6 @@
         <w:tc>
           <w:tcPr>
             <w:tcW w:w="2547" w:type="dxa"/>
-            <w:vMerge w:val="restart"/>
           </w:tcPr>
           <w:p>
             <w:r>
@@ -2903,6 +2916,8 @@
             <w:pPr>
               <w:rPr>
                 <w:rFonts w:ascii="Segoe UI Symbol" w:hAnsi="Segoe UI Symbol" w:cs="Segoe UI Symbol"/>
+                <w:b/>
+                <w:color w:val="FF0000"/>
               </w:rPr>
             </w:pPr>
             <w:r>
@@ -2933,6 +2948,7 @@
                 <w:rFonts w:ascii="Segoe UI Symbol" w:hAnsi="Segoe UI Symbol" w:cs="Segoe UI Symbol"/>
                 <w:b/>
                 <w:bCs/>
+                <w:color w:val="00B050"/>
               </w:rPr>
             </w:pPr>
             <w:r>
@@ -2943,6 +2959,69 @@
               </w:rPr>
               <w:t>✗</w:t>
             </w:r>
+          </w:p>
+        </w:tc>
+      </w:tr>
+      <w:tr>
+        <w:trPr>
+          <w:trHeight w:val="253"/>
+        </w:trPr>
+        <w:tc>
+          <w:tcPr>
+            <w:tcW w:w="2547" w:type="dxa"/>
+            <w:vMerge w:val="restart"/>
+          </w:tcPr>
+          <w:p>
+            <w:r>
+              <w:t>Jorgenson et al. (2021)</w:t>
+            </w:r>
+          </w:p>
+        </w:tc>
+        <w:tc>
+          <w:tcPr>
+            <w:tcW w:w="3544" w:type="dxa"/>
+          </w:tcPr>
+          <w:p>
+            <w:proofErr w:type="spellStart"/>
+            <w:r>
+              <w:t>PlaceHolder</w:t>
+            </w:r>
+            <w:proofErr w:type="spellEnd"/>
+          </w:p>
+        </w:tc>
+        <w:tc>
+          <w:tcPr>
+            <w:tcW w:w="1559" w:type="dxa"/>
+            <w:shd w:val="clear" w:color="auto" w:fill="auto"/>
+          </w:tcPr>
+          <w:p>
+            <w:pPr>
+              <w:rPr>
+                <w:rFonts w:ascii="Segoe UI Symbol" w:hAnsi="Segoe UI Symbol" w:cs="Segoe UI Symbol"/>
+              </w:rPr>
+            </w:pPr>
+          </w:p>
+        </w:tc>
+        <w:tc>
+          <w:tcPr>
+            <w:tcW w:w="1559" w:type="dxa"/>
+            <w:vMerge/>
+            <w:shd w:val="clear" w:color="auto" w:fill="D0CECE" w:themeFill="background2" w:themeFillShade="E6"/>
+          </w:tcPr>
+          <w:p/>
+        </w:tc>
+        <w:tc>
+          <w:tcPr>
+            <w:tcW w:w="1843" w:type="dxa"/>
+          </w:tcPr>
+          <w:p>
+            <w:pPr>
+              <w:rPr>
+                <w:rFonts w:ascii="Segoe UI Symbol" w:hAnsi="Segoe UI Symbol" w:cs="Segoe UI Symbol"/>
+                <w:b/>
+                <w:bCs/>
+              </w:rPr>
+            </w:pPr>
           </w:p>
         </w:tc>
       </w:tr>
@@ -2961,11 +3040,7 @@
           <w:tcPr>
             <w:tcW w:w="3544" w:type="dxa"/>
           </w:tcPr>
-          <w:p>
-            <w:r>
-              <w:t>P_Wang2021_eq3</w:t>
-            </w:r>
-          </w:p>
+          <w:p/>
         </w:tc>
         <w:tc>
           <w:tcPr>
@@ -2978,14 +3053,6 @@
                 <w:rFonts w:ascii="Segoe UI Symbol" w:hAnsi="Segoe UI Symbol" w:cs="Segoe UI Symbol"/>
               </w:rPr>
             </w:pPr>
-            <w:r>
-              <w:rPr>
-                <w:rFonts w:ascii="Segoe UI Symbol" w:hAnsi="Segoe UI Symbol" w:cs="Segoe UI Symbol"/>
-                <w:b/>
-                <w:color w:val="FF0000"/>
-              </w:rPr>
-              <w:t>✗</w:t>
-            </w:r>
           </w:p>
         </w:tc>
         <w:tc>
@@ -3008,14 +3075,6 @@
                 <w:bCs/>
               </w:rPr>
             </w:pPr>
-            <w:r>
-              <w:rPr>
-                <w:rFonts w:ascii="Segoe UI Symbol" w:hAnsi="Segoe UI Symbol" w:cs="Segoe UI Symbol"/>
-                <w:b/>
-                <w:color w:val="FF0000"/>
-              </w:rPr>
-              <w:t>✗</w:t>
-            </w:r>
           </w:p>
         </w:tc>
       </w:tr>
@@ -3027,23 +3086,13 @@
           <w:tcPr>
             <w:tcW w:w="2547" w:type="dxa"/>
           </w:tcPr>
-          <w:p>
-            <w:r>
-              <w:t>Jorgenson et al. (2021)</w:t>
-            </w:r>
-          </w:p>
+          <w:p/>
         </w:tc>
         <w:tc>
           <w:tcPr>
             <w:tcW w:w="3544" w:type="dxa"/>
           </w:tcPr>
-          <w:p>
-            <w:proofErr w:type="spellStart"/>
-            <w:r>
-              <w:t>PlaceHolder</w:t>
-            </w:r>
-            <w:proofErr w:type="spellEnd"/>
-          </w:p>
+          <w:p/>
         </w:tc>
         <w:tc>
           <w:tcPr>
@@ -3676,7 +3725,7 @@
           </w:tcPr>
           <w:p>
             <w:r>
-              <w:t>T_Wang2021_eq4</w:t>
+              <w:t>T_Put2008_eq32dH_Wang2021adap</w:t>
             </w:r>
           </w:p>
         </w:tc>
@@ -3703,9 +3752,10 @@
               <w:rPr>
                 <w:rFonts w:ascii="Segoe UI Symbol" w:hAnsi="Segoe UI Symbol" w:cs="Segoe UI Symbol"/>
                 <w:b/>
-                <w:color w:val="FF0000"/>
-              </w:rPr>
-              <w:t>✗</w:t>
+                <w:bCs/>
+                <w:color w:val="00B050"/>
+              </w:rPr>
+              <w:t>🗸</w:t>
             </w:r>
           </w:p>
         </w:tc>

</xml_diff>

<commit_message>
Changed TOC for read the docs
</commit_message>
<xml_diff>
--- a/docs/img/Cheat_Sheet_Clinoyroxene_Ticks.docx
+++ b/docs/img/Cheat_Sheet_Clinoyroxene_Ticks.docx
@@ -1011,7 +1011,7 @@
           </w:tcPr>
           <w:p>
             <w:r>
-              <w:t>P_ Petrelli2021_Cpx_Liq</w:t>
+              <w:t>P_Petrelli2021_Cpx_Liq</w:t>
             </w:r>
           </w:p>
         </w:tc>
@@ -2004,7 +2004,7 @@
           </w:tcPr>
           <w:p>
             <w:r>
-              <w:t>T_ Petrelli2021_Cpx_Liq</w:t>
+              <w:t>T_Petrelli2021_Cpx_Liq</w:t>
             </w:r>
           </w:p>
         </w:tc>
@@ -2133,19 +2133,6 @@
     <w:p>
       <w:pPr>
         <w:spacing w:after="0"/>
-        <w:jc w:val="center"/>
-        <w:rPr>
-          <w:b/>
-          <w:bCs/>
-          <w:sz w:val="30"/>
-          <w:szCs w:val="30"/>
-        </w:rPr>
-      </w:pPr>
-    </w:p>
-    <w:p>
-      <w:pPr>
-        <w:spacing w:after="0"/>
-        <w:jc w:val="center"/>
         <w:rPr>
           <w:b/>
           <w:bCs/>
@@ -4560,19 +4547,6 @@
     <w:p>
       <w:pPr>
         <w:spacing w:after="0"/>
-        <w:jc w:val="center"/>
-        <w:rPr>
-          <w:b/>
-          <w:bCs/>
-          <w:sz w:val="28"/>
-          <w:szCs w:val="28"/>
-        </w:rPr>
-      </w:pPr>
-    </w:p>
-    <w:p>
-      <w:pPr>
-        <w:spacing w:after="0"/>
-        <w:jc w:val="center"/>
         <w:rPr>
           <w:b/>
           <w:bCs/>
@@ -5354,236 +5328,11 @@
           </w:p>
         </w:tc>
       </w:tr>
-      <w:tr>
-        <w:trPr>
-          <w:trHeight w:val="253"/>
-        </w:trPr>
-        <w:tc>
-          <w:tcPr>
-            <w:tcW w:w="11052" w:type="dxa"/>
-            <w:gridSpan w:val="5"/>
-          </w:tcPr>
-          <w:p>
-            <w:pPr>
-              <w:jc w:val="center"/>
-              <w:rPr>
-                <w:rFonts w:ascii="Segoe UI Symbol" w:hAnsi="Segoe UI Symbol" w:cs="Segoe UI Symbol"/>
-              </w:rPr>
-            </w:pPr>
-            <w:r>
-              <w:rPr>
-                <w:b/>
-                <w:bCs/>
-              </w:rPr>
-              <w:t>Other Functions</w:t>
-            </w:r>
-          </w:p>
-        </w:tc>
-      </w:tr>
-      <w:tr>
-        <w:trPr>
-          <w:trHeight w:val="253"/>
-        </w:trPr>
-        <w:tc>
-          <w:tcPr>
-            <w:tcW w:w="11052" w:type="dxa"/>
-            <w:gridSpan w:val="5"/>
-          </w:tcPr>
-          <w:p>
-            <w:pPr>
-              <w:rPr>
-                <w:b/>
-                <w:bCs/>
-                <w:i/>
-                <w:iCs/>
-              </w:rPr>
-            </w:pPr>
-            <w:proofErr w:type="spellStart"/>
-            <w:r>
-              <w:rPr>
-                <w:b/>
-                <w:bCs/>
-                <w:i/>
-                <w:iCs/>
-              </w:rPr>
-              <w:t>calculate_</w:t>
-            </w:r>
-            <w:r>
-              <w:rPr>
-                <w:b/>
-                <w:bCs/>
-                <w:i/>
-                <w:iCs/>
-              </w:rPr>
-              <w:t>cpx</w:t>
-            </w:r>
-            <w:r>
-              <w:rPr>
-                <w:b/>
-                <w:bCs/>
-                <w:i/>
-                <w:iCs/>
-              </w:rPr>
-              <w:t>_</w:t>
-            </w:r>
-            <w:r>
-              <w:rPr>
-                <w:b/>
-                <w:bCs/>
-                <w:i/>
-                <w:iCs/>
-              </w:rPr>
-              <w:t>opx_</w:t>
-            </w:r>
-            <w:r>
-              <w:rPr>
-                <w:b/>
-                <w:bCs/>
-                <w:i/>
-                <w:iCs/>
-              </w:rPr>
-              <w:t>press_</w:t>
-            </w:r>
-            <w:proofErr w:type="gramStart"/>
-            <w:r>
-              <w:rPr>
-                <w:b/>
-                <w:bCs/>
-                <w:i/>
-                <w:iCs/>
-              </w:rPr>
-              <w:t>temp</w:t>
-            </w:r>
-            <w:proofErr w:type="spellEnd"/>
-            <w:r>
-              <w:rPr>
-                <w:b/>
-                <w:bCs/>
-                <w:i/>
-                <w:iCs/>
-              </w:rPr>
-              <w:t>(</w:t>
-            </w:r>
-            <w:proofErr w:type="gramEnd"/>
-            <w:r>
-              <w:rPr>
-                <w:b/>
-                <w:bCs/>
-                <w:i/>
-                <w:iCs/>
-              </w:rPr>
-              <w:t xml:space="preserve">): </w:t>
-            </w:r>
-            <w:r>
-              <w:t xml:space="preserve">Iteratively solves P and T for </w:t>
-            </w:r>
-            <w:proofErr w:type="spellStart"/>
-            <w:r>
-              <w:t>opx-cpx</w:t>
-            </w:r>
-            <w:proofErr w:type="spellEnd"/>
-            <w:r>
-              <w:t xml:space="preserve"> pairs</w:t>
-            </w:r>
-            <w:r>
-              <w:t>.</w:t>
-            </w:r>
-          </w:p>
-          <w:p>
-            <w:pPr>
-              <w:rPr>
-                <w:b/>
-                <w:bCs/>
-                <w:i/>
-                <w:iCs/>
-                <w:sz w:val="4"/>
-                <w:szCs w:val="4"/>
-              </w:rPr>
-            </w:pPr>
-          </w:p>
-          <w:p>
-            <w:proofErr w:type="spellStart"/>
-            <w:r>
-              <w:rPr>
-                <w:b/>
-                <w:bCs/>
-              </w:rPr>
-              <w:t>calculate_</w:t>
-            </w:r>
-            <w:r>
-              <w:rPr>
-                <w:b/>
-                <w:bCs/>
-              </w:rPr>
-              <w:t>c</w:t>
-            </w:r>
-            <w:r>
-              <w:rPr>
-                <w:b/>
-                <w:bCs/>
-              </w:rPr>
-              <w:t>px_</w:t>
-            </w:r>
-            <w:r>
-              <w:rPr>
-                <w:b/>
-                <w:bCs/>
-              </w:rPr>
-              <w:t>opx</w:t>
-            </w:r>
-            <w:r>
-              <w:rPr>
-                <w:b/>
-                <w:bCs/>
-              </w:rPr>
-              <w:t>_press_temp_</w:t>
-            </w:r>
-            <w:proofErr w:type="gramStart"/>
-            <w:r>
-              <w:rPr>
-                <w:b/>
-                <w:bCs/>
-              </w:rPr>
-              <w:t>matching</w:t>
-            </w:r>
-            <w:proofErr w:type="spellEnd"/>
-            <w:r>
-              <w:rPr>
-                <w:b/>
-                <w:bCs/>
-              </w:rPr>
-              <w:t>(</w:t>
-            </w:r>
-            <w:proofErr w:type="gramEnd"/>
-            <w:r>
-              <w:rPr>
-                <w:b/>
-                <w:bCs/>
-              </w:rPr>
-              <w:t>):</w:t>
-            </w:r>
-            <w:r>
-              <w:t xml:space="preserve"> Calculates P and T for all possible </w:t>
-            </w:r>
-            <w:proofErr w:type="spellStart"/>
-            <w:r>
-              <w:t>opx-cpx</w:t>
-            </w:r>
-            <w:proofErr w:type="spellEnd"/>
-            <w:r>
-              <w:t xml:space="preserve"> </w:t>
-            </w:r>
-            <w:r>
-              <w:t>pairs.</w:t>
-            </w:r>
-          </w:p>
-        </w:tc>
-      </w:tr>
     </w:tbl>
     <w:p/>
     <w:sectPr>
-      <w:pgSz w:w="11907" w:h="14742"/>
-      <w:pgMar w:top="255" w:right="255" w:bottom="255" w:left="255" w:header="709" w:footer="709" w:gutter="0"/>
+      <w:pgSz w:w="11909" w:h="14400"/>
+      <w:pgMar w:top="259" w:right="259" w:bottom="259" w:left="259" w:header="706" w:footer="706" w:gutter="0"/>
       <w:cols w:space="708"/>
       <w:docGrid w:linePitch="360"/>
     </w:sectPr>

</xml_diff>

<commit_message>
Adding iteration delta P and delta T
</commit_message>
<xml_diff>
--- a/docs/img/Cheat_Sheet_Clinoyroxene_Ticks.docx
+++ b/docs/img/Cheat_Sheet_Clinoyroxene_Ticks.docx
@@ -2170,7 +2170,13 @@
             </w:r>
             <w:proofErr w:type="spellEnd"/>
             <w:r>
-              <w:t xml:space="preserve"> et al. (2021)</w:t>
+              <w:t xml:space="preserve"> et al. (202</w:t>
+            </w:r>
+            <w:r>
+              <w:t>0</w:t>
+            </w:r>
+            <w:r>
+              <w:t>)</w:t>
             </w:r>
           </w:p>
         </w:tc>

</xml_diff>